<commit_message>
ADDED LINK TO HTML .
</commit_message>
<xml_diff>
--- a/final project/links.docx
+++ b/final project/links.docx
@@ -257,33 +257,7 @@
           <w:lang w:eastAsia="en-CA"/>
           <w14:ligatures w14:val="none"/>
         </w:rPr>
-        <w:t xml:space="preserve">    I declare that my assessment is wholly my own work in accordance with Seneca Academic Policy. No part of this assessment has been </w:t>
-      </w:r>
-      <w:proofErr w:type="gramStart"/>
-      <w:r>
-        <w:rPr>
-          <w:rFonts w:ascii="Consolas" w:eastAsia="Times New Roman" w:hAnsi="Consolas" w:cs="Times New Roman"/>
-          <w:color w:val="6A9955"/>
-          <w:kern w:val="0"/>
-          <w:sz w:val="21"/>
-          <w:szCs w:val="21"/>
-          <w:lang w:eastAsia="en-CA"/>
-          <w14:ligatures w14:val="none"/>
-        </w:rPr>
-        <w:t>copied</w:t>
-      </w:r>
-      <w:proofErr w:type="gramEnd"/>
-      <w:r>
-        <w:rPr>
-          <w:rFonts w:ascii="Consolas" w:eastAsia="Times New Roman" w:hAnsi="Consolas" w:cs="Times New Roman"/>
-          <w:color w:val="6A9955"/>
-          <w:kern w:val="0"/>
-          <w:sz w:val="21"/>
-          <w:szCs w:val="21"/>
-          <w:lang w:eastAsia="en-CA"/>
-          <w14:ligatures w14:val="none"/>
-        </w:rPr>
-        <w:t xml:space="preserve"> </w:t>
+        <w:t xml:space="preserve">    I declare that my assessment is wholly my own work in accordance with Seneca Academic Policy. No part of this assessment has been copied </w:t>
       </w:r>
     </w:p>
     <w:p>
@@ -414,6 +388,11 @@
       </w:hyperlink>
     </w:p>
     <w:p>
+      <w:pPr>
+        <w:rPr>
+          <w:rStyle w:val="Hyperlink"/>
+        </w:rPr>
+      </w:pPr>
       <w:hyperlink r:id="rId6" w:history="1">
         <w:r>
           <w:rPr>
@@ -422,6 +401,31 @@
           <w:t>WEB EXAM RECORDING-20230811_230845-Meeting Recording.mp4</w:t>
         </w:r>
       </w:hyperlink>
+    </w:p>
+    <w:p>
+      <w:pPr>
+        <w:rPr>
+          <w:rStyle w:val="Hyperlink"/>
+        </w:rPr>
+      </w:pPr>
+    </w:p>
+    <w:p>
+      <w:pPr>
+        <w:rPr>
+          <w:rStyle w:val="Hyperlink"/>
+        </w:rPr>
+      </w:pPr>
+      <w:r>
+        <w:rPr>
+          <w:rStyle w:val="Hyperlink"/>
+        </w:rPr>
+        <w:t>WEBSITE :</w:t>
+      </w:r>
+    </w:p>
+    <w:p>
+      <w:r>
+        <w:t>https://ekansh90.github.io/webfinal.github.io/final%20project/src/contact.html</w:t>
+      </w:r>
     </w:p>
     <w:p/>
     <w:sectPr>

</xml_diff>